<commit_message>
I want to learn php uwu
</commit_message>
<xml_diff>
--- a/Application/Ansøgning og CV WEXO.docx
+++ b/Application/Ansøgning og CV WEXO.docx
@@ -338,17 +338,6 @@
           <w:szCs w:val="28"/>
         </w:rPr>
       </w:pPr>
-    </w:p>
-    <w:p>
-      <w:pPr>
-        <w:rPr>
-          <w:b/>
-          <w:bCs/>
-          <w:color w:val="00B0F0"/>
-          <w:sz w:val="28"/>
-          <w:szCs w:val="28"/>
-        </w:rPr>
-      </w:pPr>
       <w:r>
         <w:rPr>
           <w:b/>
@@ -617,6 +606,12 @@
           <w:docGrid w:linePitch="360"/>
         </w:sectPr>
       </w:pPr>
+      <w:r>
+        <w:rPr>
+          <w:color w:val="0D0D0D" w:themeColor="text1" w:themeTint="F2"/>
+        </w:rPr>
+        <w:t>Selvom jeg ikke har programmeret i  PHP før, er PHP ét af de sprog, jeg gerne vil lære.</w:t>
+      </w:r>
     </w:p>
     <w:p>
       <w:pPr>

</xml_diff>